<commit_message>
better image placement in report
</commit_message>
<xml_diff>
--- a/rapportProjODT.docx
+++ b/rapportProjODT.docx
@@ -1691,16 +1691,19 @@
         </w:rPr>
         <w:t>thode habituelle.</w:t>
       </w:r>
-    </w:p>
-    <w:p>
-      <w:pPr>
-        <w:pStyle w:val="Corps"/>
-      </w:pPr>
       <w:r>
         <w:drawing>
-          <wp:inline distT="0" distB="0" distL="0" distR="0">
-            <wp:extent cx="12852400" cy="7772400"/>
+          <wp:anchor distT="152400" distB="152400" distL="152400" distR="152400" simplePos="0" relativeHeight="251661312" behindDoc="0" locked="0" layoutInCell="1" allowOverlap="1">
+            <wp:simplePos x="0" y="0"/>
+            <wp:positionH relativeFrom="margin">
+              <wp:posOffset>191896</wp:posOffset>
+            </wp:positionH>
+            <wp:positionV relativeFrom="line">
+              <wp:posOffset>258246</wp:posOffset>
+            </wp:positionV>
+            <wp:extent cx="5351356" cy="3236196"/>
             <wp:effectExtent l="0" t="0" r="0" b="0"/>
+            <wp:wrapTopAndBottom distT="152400" distB="152400"/>
             <wp:docPr id="1073741826" name="officeArt object"/>
             <wp:cNvGraphicFramePr/>
             <a:graphic xmlns:a="http://schemas.openxmlformats.org/drawingml/2006/main">
@@ -1721,7 +1724,7 @@
                   <pic:spPr>
                     <a:xfrm>
                       <a:off x="0" y="0"/>
-                      <a:ext cx="12852400" cy="7772400"/>
+                      <a:ext cx="5351356" cy="3236196"/>
                     </a:xfrm>
                     <a:prstGeom prst="rect">
                       <a:avLst/>
@@ -1735,70 +1738,35 @@
                 </pic:pic>
               </a:graphicData>
             </a:graphic>
-          </wp:inline>
+          </wp:anchor>
         </w:drawing>
       </w:r>
-      <w:r>
-        <w:rPr>
-          <w:rFonts w:ascii="Calibri" w:cs="Calibri" w:hAnsi="Calibri" w:eastAsia="Calibri"/>
-          <w:rtl w:val="0"/>
-          <w:lang w:val="fr-FR"/>
-        </w:rPr>
-        <w:t xml:space="preserve">Entrez alors votre recherche dans la </w:t>
-      </w:r>
-      <w:r>
-        <w:rPr>
-          <w:rFonts w:ascii="Calibri" w:cs="Calibri" w:hAnsi="Calibri" w:eastAsia="Calibri"/>
-          <w:rtl w:val="0"/>
-          <w:lang w:val="fr-FR"/>
-        </w:rPr>
-        <w:t>barre</w:t>
-      </w:r>
-      <w:r>
-        <w:rPr>
-          <w:rFonts w:ascii="Calibri" w:cs="Calibri" w:hAnsi="Calibri" w:eastAsia="Calibri"/>
-          <w:rtl w:val="0"/>
-          <w:lang w:val="fr-FR"/>
-        </w:rPr>
-        <w:t xml:space="preserve"> de recherche en haut de la fen</w:t>
-      </w:r>
-      <w:r>
-        <w:rPr>
-          <w:rFonts w:ascii="Calibri" w:cs="Calibri" w:hAnsi="Calibri" w:eastAsia="Calibri"/>
-          <w:rtl w:val="0"/>
-          <w:lang w:val="fr-FR"/>
-        </w:rPr>
-        <w:t>ê</w:t>
-      </w:r>
-      <w:r>
-        <w:rPr>
-          <w:rFonts w:ascii="Calibri" w:cs="Calibri" w:hAnsi="Calibri" w:eastAsia="Calibri"/>
-          <w:rtl w:val="0"/>
-          <w:lang w:val="fr-FR"/>
-        </w:rPr>
-        <w:t xml:space="preserve">tre. La recherche </w:t>
-      </w:r>
-      <w:r>
-        <w:rPr>
-          <w:rFonts w:ascii="Calibri" w:cs="Calibri" w:hAnsi="Calibri" w:eastAsia="Calibri"/>
-          <w:rtl w:val="0"/>
-          <w:lang w:val="fr-FR"/>
-        </w:rPr>
-        <w:t>s'effectue</w:t>
-      </w:r>
-      <w:r>
-        <w:rPr>
-          <w:rFonts w:ascii="Calibri" w:cs="Calibri" w:hAnsi="Calibri" w:eastAsia="Calibri"/>
-          <w:rtl w:val="0"/>
-          <w:lang w:val="es-ES_tradnl"/>
-        </w:rPr>
-        <w:t xml:space="preserve"> automatiquement, pas besoin de valider.</w:t>
+    </w:p>
+    <w:p>
+      <w:pPr>
+        <w:pStyle w:val="Corps"/>
+      </w:pPr>
+      <w:r>
+        <w:rPr>
+          <w:rFonts w:ascii="Calibri" w:cs="Calibri" w:hAnsi="Calibri" w:eastAsia="Calibri"/>
+          <w:rtl w:val="0"/>
+          <w:lang w:val="fr-FR"/>
+        </w:rPr>
+        <w:t>Entrez alors votre</w:t>
       </w:r>
       <w:r>
         <w:drawing>
-          <wp:inline distT="0" distB="0" distL="0" distR="0">
-            <wp:extent cx="12852400" cy="7772400"/>
+          <wp:anchor distT="152400" distB="152400" distL="152400" distR="152400" simplePos="0" relativeHeight="251662336" behindDoc="0" locked="0" layoutInCell="1" allowOverlap="1">
+            <wp:simplePos x="0" y="0"/>
+            <wp:positionH relativeFrom="page">
+              <wp:posOffset>1098041</wp:posOffset>
+            </wp:positionH>
+            <wp:positionV relativeFrom="page">
+              <wp:posOffset>6705917</wp:posOffset>
+            </wp:positionV>
+            <wp:extent cx="5360417" cy="3241675"/>
             <wp:effectExtent l="0" t="0" r="0" b="0"/>
+            <wp:wrapTopAndBottom distT="152400" distB="152400"/>
             <wp:docPr id="1073741827" name="officeArt object"/>
             <wp:cNvGraphicFramePr/>
             <a:graphic xmlns:a="http://schemas.openxmlformats.org/drawingml/2006/main">
@@ -1819,7 +1787,7 @@
                   <pic:spPr>
                     <a:xfrm>
                       <a:off x="0" y="0"/>
-                      <a:ext cx="12852400" cy="7772400"/>
+                      <a:ext cx="5360417" cy="3241675"/>
                     </a:xfrm>
                     <a:prstGeom prst="rect">
                       <a:avLst/>
@@ -1833,8 +1801,64 @@
                 </pic:pic>
               </a:graphicData>
             </a:graphic>
-          </wp:inline>
+          </wp:anchor>
         </w:drawing>
+      </w:r>
+      <w:r>
+        <w:rPr>
+          <w:rFonts w:ascii="Calibri" w:cs="Calibri" w:hAnsi="Calibri" w:eastAsia="Calibri"/>
+          <w:rtl w:val="0"/>
+          <w:lang w:val="fr-FR"/>
+        </w:rPr>
+        <w:t xml:space="preserve"> recherche dans la </w:t>
+      </w:r>
+      <w:r>
+        <w:rPr>
+          <w:rFonts w:ascii="Calibri" w:cs="Calibri" w:hAnsi="Calibri" w:eastAsia="Calibri"/>
+          <w:rtl w:val="0"/>
+          <w:lang w:val="fr-FR"/>
+        </w:rPr>
+        <w:t>barre</w:t>
+      </w:r>
+      <w:r>
+        <w:rPr>
+          <w:rFonts w:ascii="Calibri" w:cs="Calibri" w:hAnsi="Calibri" w:eastAsia="Calibri"/>
+          <w:rtl w:val="0"/>
+          <w:lang w:val="fr-FR"/>
+        </w:rPr>
+        <w:t xml:space="preserve"> de recherche en haut de la fen</w:t>
+      </w:r>
+      <w:r>
+        <w:rPr>
+          <w:rFonts w:ascii="Calibri" w:cs="Calibri" w:hAnsi="Calibri" w:eastAsia="Calibri"/>
+          <w:rtl w:val="0"/>
+          <w:lang w:val="fr-FR"/>
+        </w:rPr>
+        <w:t>ê</w:t>
+      </w:r>
+      <w:r>
+        <w:rPr>
+          <w:rFonts w:ascii="Calibri" w:cs="Calibri" w:hAnsi="Calibri" w:eastAsia="Calibri"/>
+          <w:rtl w:val="0"/>
+          <w:lang w:val="fr-FR"/>
+        </w:rPr>
+        <w:t xml:space="preserve">tre. La recherche </w:t>
+      </w:r>
+      <w:r>
+        <w:rPr>
+          <w:rFonts w:ascii="Calibri" w:cs="Calibri" w:hAnsi="Calibri" w:eastAsia="Calibri"/>
+          <w:rtl w:val="0"/>
+          <w:lang w:val="fr-FR"/>
+        </w:rPr>
+        <w:t>s'effectue</w:t>
+      </w:r>
+      <w:r>
+        <w:rPr>
+          <w:rFonts w:ascii="Calibri" w:cs="Calibri" w:hAnsi="Calibri" w:eastAsia="Calibri"/>
+          <w:rtl w:val="0"/>
+          <w:lang w:val="fr-FR"/>
+        </w:rPr>
+        <w:t xml:space="preserve"> automatiquement, pas besoin de valider.</w:t>
       </w:r>
     </w:p>
     <w:p>
@@ -2141,18 +2165,21 @@
           <w:rtl w:val="0"/>
           <w:lang w:val="fr-FR"/>
         </w:rPr>
-        <w:t>Il est possible de changer le dossier de recherche des fichiers ODT. Pour cela allez dans fichier&gt;Changer la racine.</w:t>
-      </w:r>
-    </w:p>
-    <w:p>
-      <w:pPr>
-        <w:pStyle w:val="Corps"/>
-      </w:pPr>
+        <w:t>Il est possible de changer le dossier de recherche des fichiers ODT. Pour</w:t>
+      </w:r>
       <w:r>
         <w:drawing>
-          <wp:inline distT="0" distB="0" distL="0" distR="0">
-            <wp:extent cx="2870200" cy="1257300"/>
+          <wp:anchor distT="152400" distB="152400" distL="152400" distR="152400" simplePos="0" relativeHeight="251663360" behindDoc="0" locked="0" layoutInCell="1" allowOverlap="1">
+            <wp:simplePos x="0" y="0"/>
+            <wp:positionH relativeFrom="margin">
+              <wp:posOffset>2872104</wp:posOffset>
+            </wp:positionH>
+            <wp:positionV relativeFrom="line">
+              <wp:posOffset>289895</wp:posOffset>
+            </wp:positionV>
+            <wp:extent cx="2878456" cy="1260917"/>
             <wp:effectExtent l="0" t="0" r="0" b="0"/>
+            <wp:wrapNone/>
             <wp:docPr id="1073741830" name="officeArt object"/>
             <wp:cNvGraphicFramePr/>
             <a:graphic xmlns:a="http://schemas.openxmlformats.org/drawingml/2006/main">
@@ -2173,7 +2200,7 @@
                   <pic:spPr>
                     <a:xfrm>
                       <a:off x="0" y="0"/>
-                      <a:ext cx="2870200" cy="1257300"/>
+                      <a:ext cx="2878456" cy="1260917"/>
                     </a:xfrm>
                     <a:prstGeom prst="rect">
                       <a:avLst/>
@@ -2187,9 +2214,17 @@
                 </pic:pic>
               </a:graphicData>
             </a:graphic>
-          </wp:inline>
+          </wp:anchor>
         </w:drawing>
       </w:r>
+      <w:r>
+        <w:rPr>
+          <w:rFonts w:ascii="Calibri" w:cs="Calibri" w:hAnsi="Calibri" w:eastAsia="Calibri"/>
+          <w:rtl w:val="0"/>
+          <w:lang w:val="fr-FR"/>
+        </w:rPr>
+        <w:t xml:space="preserve"> cela allez dans fichier&gt;Changer la racine.</w:t>
+      </w:r>
     </w:p>
     <w:p>
       <w:pPr>
@@ -2201,17 +2236,52 @@
         <w:pStyle w:val="Corps"/>
       </w:pPr>
       <w:r>
+        <w:rPr>
+          <w:rFonts w:ascii="Calibri" w:cs="Calibri" w:hAnsi="Calibri" w:eastAsia="Calibri"/>
+          <w:rtl w:val="0"/>
+        </w:rPr>
+        <w:t>S</w:t>
+      </w:r>
+      <w:r>
+        <w:rPr>
+          <w:rFonts w:ascii="Calibri" w:cs="Calibri" w:hAnsi="Calibri" w:eastAsia="Calibri"/>
+          <w:rtl w:val="0"/>
+        </w:rPr>
+        <w:t>é</w:t>
+      </w:r>
+      <w:r>
+        <w:rPr>
+          <w:rFonts w:ascii="Calibri" w:cs="Calibri" w:hAnsi="Calibri" w:eastAsia="Calibri"/>
+          <w:rtl w:val="0"/>
+          <w:lang w:val="fr-FR"/>
+        </w:rPr>
+        <w:t>lectionnez le dossier voulu.</w:t>
+      </w:r>
+    </w:p>
+    <w:p>
+      <w:pPr>
+        <w:pStyle w:val="Corps"/>
+      </w:pPr>
+      <w:r>
         <w:drawing>
-          <wp:inline distT="0" distB="0" distL="0" distR="0">
-            <wp:extent cx="8407400" cy="6781800"/>
+          <wp:anchor distT="152400" distB="152400" distL="152400" distR="152400" simplePos="0" relativeHeight="251664384" behindDoc="0" locked="0" layoutInCell="1" allowOverlap="1">
+            <wp:simplePos x="0" y="0"/>
+            <wp:positionH relativeFrom="margin">
+              <wp:posOffset>-78308</wp:posOffset>
+            </wp:positionH>
+            <wp:positionV relativeFrom="line">
+              <wp:posOffset>254595</wp:posOffset>
+            </wp:positionV>
+            <wp:extent cx="5900827" cy="4759881"/>
             <wp:effectExtent l="0" t="0" r="0" b="0"/>
+            <wp:wrapTopAndBottom distT="152400" distB="152400"/>
             <wp:docPr id="1073741831" name="officeArt object"/>
             <wp:cNvGraphicFramePr/>
             <a:graphic xmlns:a="http://schemas.openxmlformats.org/drawingml/2006/main">
               <a:graphicData uri="http://schemas.openxmlformats.org/drawingml/2006/picture">
                 <pic:pic xmlns:pic="http://schemas.openxmlformats.org/drawingml/2006/picture">
                   <pic:nvPicPr>
-                    <pic:cNvPr id="1073741831" name="racine.png"/>
+                    <pic:cNvPr id="1073741831" name="racine2.png"/>
                     <pic:cNvPicPr/>
                   </pic:nvPicPr>
                   <pic:blipFill>
@@ -2225,7 +2295,7 @@
                   <pic:spPr>
                     <a:xfrm>
                       <a:off x="0" y="0"/>
-                      <a:ext cx="8407400" cy="6781800"/>
+                      <a:ext cx="5900827" cy="4759881"/>
                     </a:xfrm>
                     <a:prstGeom prst="rect">
                       <a:avLst/>
@@ -2239,7 +2309,7 @@
                 </pic:pic>
               </a:graphicData>
             </a:graphic>
-          </wp:inline>
+          </wp:anchor>
         </w:drawing>
       </w:r>
     </w:p>
@@ -2251,23 +2321,9 @@
         <w:rPr>
           <w:rFonts w:ascii="Calibri" w:cs="Calibri" w:hAnsi="Calibri" w:eastAsia="Calibri"/>
           <w:rtl w:val="0"/>
-        </w:rPr>
-        <w:t>S</w:t>
-      </w:r>
-      <w:r>
-        <w:rPr>
-          <w:rFonts w:ascii="Calibri" w:cs="Calibri" w:hAnsi="Calibri" w:eastAsia="Calibri"/>
-          <w:rtl w:val="0"/>
-        </w:rPr>
-        <w:t>é</w:t>
-      </w:r>
-      <w:r>
-        <w:rPr>
-          <w:rFonts w:ascii="Calibri" w:cs="Calibri" w:hAnsi="Calibri" w:eastAsia="Calibri"/>
-          <w:rtl w:val="0"/>
-          <w:lang w:val="fr-FR"/>
-        </w:rPr>
-        <w:t>lectionnez le dossier voulu.</w:t>
+          <w:lang w:val="fr-FR"/>
+        </w:rPr>
+        <w:t>Et appuyez sur Choisir.</w:t>
       </w:r>
     </w:p>
     <w:p>
@@ -2277,7 +2333,7 @@
       <w:r>
         <w:drawing>
           <wp:inline distT="0" distB="0" distL="0" distR="0">
-            <wp:extent cx="8407400" cy="6781800"/>
+            <wp:extent cx="7416800" cy="4876800"/>
             <wp:effectExtent l="0" t="0" r="0" b="0"/>
             <wp:docPr id="1073741832" name="officeArt object"/>
             <wp:cNvGraphicFramePr/>
@@ -2285,71 +2341,11 @@
               <a:graphicData uri="http://schemas.openxmlformats.org/drawingml/2006/picture">
                 <pic:pic xmlns:pic="http://schemas.openxmlformats.org/drawingml/2006/picture">
                   <pic:nvPicPr>
-                    <pic:cNvPr id="1073741832" name="racine2.png"/>
+                    <pic:cNvPr id="1073741832" name="racine3.png"/>
                     <pic:cNvPicPr/>
                   </pic:nvPicPr>
                   <pic:blipFill>
                     <a:blip r:embed="rId15">
-                      <a:extLst/>
-                    </a:blip>
-                    <a:stretch>
-                      <a:fillRect/>
-                    </a:stretch>
-                  </pic:blipFill>
-                  <pic:spPr>
-                    <a:xfrm>
-                      <a:off x="0" y="0"/>
-                      <a:ext cx="8407400" cy="6781800"/>
-                    </a:xfrm>
-                    <a:prstGeom prst="rect">
-                      <a:avLst/>
-                    </a:prstGeom>
-                    <a:ln w="12700" cap="flat">
-                      <a:noFill/>
-                      <a:miter lim="400000"/>
-                    </a:ln>
-                    <a:effectLst/>
-                  </pic:spPr>
-                </pic:pic>
-              </a:graphicData>
-            </a:graphic>
-          </wp:inline>
-        </w:drawing>
-      </w:r>
-    </w:p>
-    <w:p>
-      <w:pPr>
-        <w:pStyle w:val="Corps"/>
-      </w:pPr>
-      <w:r>
-        <w:rPr>
-          <w:rFonts w:ascii="Calibri" w:cs="Calibri" w:hAnsi="Calibri" w:eastAsia="Calibri"/>
-          <w:rtl w:val="0"/>
-          <w:lang w:val="fr-FR"/>
-        </w:rPr>
-        <w:t>Et appuyez sur Choisir.</w:t>
-      </w:r>
-    </w:p>
-    <w:p>
-      <w:pPr>
-        <w:pStyle w:val="Corps"/>
-      </w:pPr>
-      <w:r>
-        <w:drawing>
-          <wp:inline distT="0" distB="0" distL="0" distR="0">
-            <wp:extent cx="7416800" cy="4876800"/>
-            <wp:effectExtent l="0" t="0" r="0" b="0"/>
-            <wp:docPr id="1073741833" name="officeArt object"/>
-            <wp:cNvGraphicFramePr/>
-            <a:graphic xmlns:a="http://schemas.openxmlformats.org/drawingml/2006/main">
-              <a:graphicData uri="http://schemas.openxmlformats.org/drawingml/2006/picture">
-                <pic:pic xmlns:pic="http://schemas.openxmlformats.org/drawingml/2006/picture">
-                  <pic:nvPicPr>
-                    <pic:cNvPr id="1073741833" name="racine3.png"/>
-                    <pic:cNvPicPr/>
-                  </pic:nvPicPr>
-                  <pic:blipFill>
-                    <a:blip r:embed="rId16">
                       <a:extLst/>
                     </a:blip>
                     <a:stretch>
@@ -2499,13 +2495,65 @@
           <wp:inline distT="0" distB="0" distL="0" distR="0">
             <wp:extent cx="12852400" cy="7772400"/>
             <wp:effectExtent l="0" t="0" r="0" b="0"/>
+            <wp:docPr id="1073741833" name="officeArt object"/>
+            <wp:cNvGraphicFramePr/>
+            <a:graphic xmlns:a="http://schemas.openxmlformats.org/drawingml/2006/main">
+              <a:graphicData uri="http://schemas.openxmlformats.org/drawingml/2006/picture">
+                <pic:pic xmlns:pic="http://schemas.openxmlformats.org/drawingml/2006/picture">
+                  <pic:nvPicPr>
+                    <pic:cNvPr id="1073741833" name="rechercherET.png"/>
+                    <pic:cNvPicPr/>
+                  </pic:nvPicPr>
+                  <pic:blipFill>
+                    <a:blip r:embed="rId16">
+                      <a:extLst/>
+                    </a:blip>
+                    <a:stretch>
+                      <a:fillRect/>
+                    </a:stretch>
+                  </pic:blipFill>
+                  <pic:spPr>
+                    <a:xfrm>
+                      <a:off x="0" y="0"/>
+                      <a:ext cx="12852400" cy="7772400"/>
+                    </a:xfrm>
+                    <a:prstGeom prst="rect">
+                      <a:avLst/>
+                    </a:prstGeom>
+                    <a:ln w="12700" cap="flat">
+                      <a:noFill/>
+                      <a:miter lim="400000"/>
+                    </a:ln>
+                    <a:effectLst/>
+                  </pic:spPr>
+                </pic:pic>
+              </a:graphicData>
+            </a:graphic>
+          </wp:inline>
+        </w:drawing>
+      </w:r>
+    </w:p>
+    <w:p>
+      <w:pPr>
+        <w:pStyle w:val="Corps"/>
+      </w:pPr>
+    </w:p>
+    <w:p>
+      <w:pPr>
+        <w:pStyle w:val="Corps"/>
+      </w:pPr>
+      <w:r>
+        <w:drawing>
+          <wp:inline distT="0" distB="0" distL="0" distR="0">
+            <wp:extent cx="12852400" cy="7772400"/>
+            <wp:effectExtent l="0" t="0" r="0" b="0"/>
             <wp:docPr id="1073741834" name="officeArt object"/>
             <wp:cNvGraphicFramePr/>
             <a:graphic xmlns:a="http://schemas.openxmlformats.org/drawingml/2006/main">
               <a:graphicData uri="http://schemas.openxmlformats.org/drawingml/2006/picture">
                 <pic:pic xmlns:pic="http://schemas.openxmlformats.org/drawingml/2006/picture">
                   <pic:nvPicPr>
-                    <pic:cNvPr id="1073741834" name="rechercherET.png"/>
+                    <pic:cNvPr id="1073741834" name="rechercherOU.png"/>
                     <pic:cNvPicPr/>
                   </pic:nvPicPr>
                   <pic:blipFill>
@@ -2541,6 +2589,44 @@
       <w:pPr>
         <w:pStyle w:val="Corps"/>
       </w:pPr>
+      <w:r>
+        <w:rPr>
+          <w:rFonts w:ascii="Calibri" w:cs="Calibri" w:hAnsi="Calibri" w:eastAsia="Calibri"/>
+          <w:rtl w:val="0"/>
+        </w:rPr>
+        <w:t>Ou m</w:t>
+      </w:r>
+      <w:r>
+        <w:rPr>
+          <w:rFonts w:ascii="Calibri" w:cs="Calibri" w:hAnsi="Calibri" w:eastAsia="Calibri"/>
+          <w:rtl w:val="0"/>
+          <w:lang w:val="fr-FR"/>
+        </w:rPr>
+        <w:t>ê</w:t>
+      </w:r>
+      <w:r>
+        <w:rPr>
+          <w:rFonts w:ascii="Calibri" w:cs="Calibri" w:hAnsi="Calibri" w:eastAsia="Calibri"/>
+          <w:rtl w:val="0"/>
+          <w:lang w:val="fr-FR"/>
+        </w:rPr>
+        <w:t>me combiner ces op</w:t>
+      </w:r>
+      <w:r>
+        <w:rPr>
+          <w:rFonts w:ascii="Calibri" w:cs="Calibri" w:hAnsi="Calibri" w:eastAsia="Calibri"/>
+          <w:rtl w:val="0"/>
+        </w:rPr>
+        <w:t>é</w:t>
+      </w:r>
+      <w:r>
+        <w:rPr>
+          <w:rFonts w:ascii="Calibri" w:cs="Calibri" w:hAnsi="Calibri" w:eastAsia="Calibri"/>
+          <w:rtl w:val="0"/>
+          <w:lang w:val="fr-FR"/>
+        </w:rPr>
+        <w:t>rateurs. Les ET sont prioritaires sur les OU.</w:t>
+      </w:r>
     </w:p>
     <w:p>
       <w:pPr>
@@ -2557,7 +2643,7 @@
               <a:graphicData uri="http://schemas.openxmlformats.org/drawingml/2006/picture">
                 <pic:pic xmlns:pic="http://schemas.openxmlformats.org/drawingml/2006/picture">
                   <pic:nvPicPr>
-                    <pic:cNvPr id="1073741835" name="rechercherOU.png"/>
+                    <pic:cNvPr id="1073741835" name="rechercherETOU.png"/>
                     <pic:cNvPicPr/>
                   </pic:nvPicPr>
                   <pic:blipFill>
@@ -2591,30 +2677,28 @@
     </w:p>
     <w:p>
       <w:pPr>
+        <w:pStyle w:val="Sous-section 2"/>
+        <w:bidi w:val="0"/>
+      </w:pPr>
+      <w:r>
+        <w:rPr>
+          <w:rFonts w:ascii="Helvetica" w:cs="Arial Unicode MS" w:hAnsi="Arial Unicode MS" w:eastAsia="Arial Unicode MS"/>
+          <w:rtl w:val="0"/>
+        </w:rPr>
+        <w:t>Mode console</w:t>
+      </w:r>
+    </w:p>
+    <w:p>
+      <w:pPr>
         <w:pStyle w:val="Corps"/>
       </w:pPr>
       <w:r>
         <w:rPr>
           <w:rFonts w:ascii="Calibri" w:cs="Calibri" w:hAnsi="Calibri" w:eastAsia="Calibri"/>
           <w:rtl w:val="0"/>
-        </w:rPr>
-        <w:t>Ou m</w:t>
-      </w:r>
-      <w:r>
-        <w:rPr>
-          <w:rFonts w:ascii="Calibri" w:cs="Calibri" w:hAnsi="Calibri" w:eastAsia="Calibri"/>
-          <w:rtl w:val="0"/>
-          <w:lang w:val="fr-FR"/>
-        </w:rPr>
-        <w:t>ê</w:t>
-      </w:r>
-      <w:r>
-        <w:rPr>
-          <w:rFonts w:ascii="Calibri" w:cs="Calibri" w:hAnsi="Calibri" w:eastAsia="Calibri"/>
-          <w:rtl w:val="0"/>
-          <w:lang w:val="fr-FR"/>
-        </w:rPr>
-        <w:t>me combiner ces op</w:t>
+          <w:lang w:val="fr-FR"/>
+        </w:rPr>
+        <w:t xml:space="preserve">Le programme est </w:t>
       </w:r>
       <w:r>
         <w:rPr>
@@ -2629,29 +2713,107 @@
           <w:rtl w:val="0"/>
           <w:lang w:val="fr-FR"/>
         </w:rPr>
-        <w:t>rateurs. Les ET sont prioritaires sur les OU.</w:t>
-      </w:r>
-    </w:p>
-    <w:p>
-      <w:pPr>
-        <w:pStyle w:val="Corps"/>
+        <w:t>galement utilisable en mode console. Sans action, le programme se lance en mode graphique.</w:t>
+      </w:r>
+    </w:p>
+    <w:p>
+      <w:pPr>
+        <w:pStyle w:val="Par défaut"/>
+        <w:tabs>
+          <w:tab w:val="left" w:pos="720"/>
+          <w:tab w:val="left" w:pos="1440"/>
+          <w:tab w:val="left" w:pos="2160"/>
+          <w:tab w:val="left" w:pos="2880"/>
+          <w:tab w:val="left" w:pos="3600"/>
+          <w:tab w:val="left" w:pos="4320"/>
+          <w:tab w:val="left" w:pos="5040"/>
+          <w:tab w:val="left" w:pos="5760"/>
+          <w:tab w:val="left" w:pos="6480"/>
+          <w:tab w:val="left" w:pos="7200"/>
+          <w:tab w:val="left" w:pos="7920"/>
+          <w:tab w:val="left" w:pos="8640"/>
+        </w:tabs>
+        <w:bidi w:val="0"/>
+        <w:ind w:left="0" w:right="0" w:firstLine="0"/>
+        <w:jc w:val="both"/>
+        <w:rPr>
+          <w:rFonts w:ascii="Courier" w:cs="Courier" w:hAnsi="Courier" w:eastAsia="Courier"/>
+          <w:color w:val="4c4c4b"/>
+          <w:sz w:val="26"/>
+          <w:szCs w:val="26"/>
+          <w:rtl w:val="0"/>
+        </w:rPr>
+      </w:pPr>
+      <w:r>
+        <w:rPr>
+          <w:rFonts w:ascii="Courier"/>
+          <w:color w:val="718c00"/>
+          <w:sz w:val="26"/>
+          <w:szCs w:val="26"/>
+          <w:rtl w:val="0"/>
+        </w:rPr>
+        <w:t>tamyris:</w:t>
+      </w:r>
+      <w:r>
+        <w:rPr>
+          <w:rFonts w:ascii="Courier"/>
+          <w:color w:val="4c4c4b"/>
+          <w:sz w:val="26"/>
+          <w:szCs w:val="26"/>
+          <w:rtl w:val="0"/>
+        </w:rPr>
+        <w:t>~</w:t>
+      </w:r>
+      <w:r>
+        <w:rPr>
+          <w:rFonts w:ascii="Courier"/>
+          <w:color w:val="c72828"/>
+          <w:sz w:val="26"/>
+          <w:szCs w:val="26"/>
+          <w:rtl w:val="0"/>
+        </w:rPr>
+        <w:t>$ Java</w:t>
+      </w:r>
+      <w:r>
+        <w:rPr>
+          <w:rFonts w:ascii="Courier"/>
+          <w:color w:val="4c4c4b"/>
+          <w:sz w:val="26"/>
+          <w:szCs w:val="26"/>
+          <w:rtl w:val="0"/>
+        </w:rPr>
+        <w:t xml:space="preserve"> -jar projODT.jar</w:t>
+      </w:r>
+    </w:p>
+    <w:p>
+      <w:pPr>
+        <w:pStyle w:val="Ss-section 3"/>
+        <w:bidi w:val="0"/>
       </w:pPr>
       <w:r>
         <w:drawing>
-          <wp:inline distT="0" distB="0" distL="0" distR="0">
-            <wp:extent cx="12852400" cy="7772400"/>
+          <wp:anchor distT="152400" distB="152400" distL="152400" distR="152400" simplePos="0" relativeHeight="251665408" behindDoc="0" locked="0" layoutInCell="1" allowOverlap="1">
+            <wp:simplePos x="0" y="0"/>
+            <wp:positionH relativeFrom="margin">
+              <wp:posOffset>-389588</wp:posOffset>
+            </wp:positionH>
+            <wp:positionV relativeFrom="page">
+              <wp:posOffset>899794</wp:posOffset>
+            </wp:positionV>
+            <wp:extent cx="6536979" cy="3953193"/>
             <wp:effectExtent l="0" t="0" r="0" b="0"/>
+            <wp:wrapTopAndBottom distT="152400" distB="152400"/>
             <wp:docPr id="1073741836" name="officeArt object"/>
             <wp:cNvGraphicFramePr/>
             <a:graphic xmlns:a="http://schemas.openxmlformats.org/drawingml/2006/main">
               <a:graphicData uri="http://schemas.openxmlformats.org/drawingml/2006/picture">
                 <pic:pic xmlns:pic="http://schemas.openxmlformats.org/drawingml/2006/picture">
                   <pic:nvPicPr>
-                    <pic:cNvPr id="1073741836" name="rechercherETOU.png"/>
+                    <pic:cNvPr id="1073741836" name="depart.png"/>
                     <pic:cNvPicPr/>
                   </pic:nvPicPr>
                   <pic:blipFill>
-                    <a:blip r:embed="rId19">
+                    <a:blip r:embed="rId9">
                       <a:extLst/>
                     </a:blip>
                     <a:stretch>
@@ -2661,7 +2823,7 @@
                   <pic:spPr>
                     <a:xfrm>
                       <a:off x="0" y="0"/>
-                      <a:ext cx="12852400" cy="7772400"/>
+                      <a:ext cx="6536979" cy="3953193"/>
                     </a:xfrm>
                     <a:prstGeom prst="rect">
                       <a:avLst/>
@@ -2675,203 +2837,9 @@
                 </pic:pic>
               </a:graphicData>
             </a:graphic>
-          </wp:inline>
+          </wp:anchor>
         </w:drawing>
       </w:r>
-    </w:p>
-    <w:p>
-      <w:pPr>
-        <w:pStyle w:val="Sous-section 2"/>
-        <w:bidi w:val="0"/>
-      </w:pPr>
-      <w:r>
-        <w:rPr>
-          <w:rFonts w:ascii="Helvetica" w:cs="Arial Unicode MS" w:hAnsi="Arial Unicode MS" w:eastAsia="Arial Unicode MS"/>
-          <w:rtl w:val="0"/>
-        </w:rPr>
-        <w:t>Mode console</w:t>
-      </w:r>
-    </w:p>
-    <w:p>
-      <w:pPr>
-        <w:pStyle w:val="Corps"/>
-      </w:pPr>
-      <w:r>
-        <w:rPr>
-          <w:rFonts w:ascii="Calibri" w:cs="Calibri" w:hAnsi="Calibri" w:eastAsia="Calibri"/>
-          <w:rtl w:val="0"/>
-          <w:lang w:val="fr-FR"/>
-        </w:rPr>
-        <w:t xml:space="preserve">Le programme est </w:t>
-      </w:r>
-      <w:r>
-        <w:rPr>
-          <w:rFonts w:ascii="Calibri" w:cs="Calibri" w:hAnsi="Calibri" w:eastAsia="Calibri"/>
-          <w:rtl w:val="0"/>
-        </w:rPr>
-        <w:t>é</w:t>
-      </w:r>
-      <w:r>
-        <w:rPr>
-          <w:rFonts w:ascii="Calibri" w:cs="Calibri" w:hAnsi="Calibri" w:eastAsia="Calibri"/>
-          <w:rtl w:val="0"/>
-          <w:lang w:val="fr-FR"/>
-        </w:rPr>
-        <w:t>galement utilisable en mode console. Sans action, le programme se lance en mode graphique.</w:t>
-      </w:r>
-    </w:p>
-    <w:p>
-      <w:pPr>
-        <w:pStyle w:val="Par défaut"/>
-        <w:tabs>
-          <w:tab w:val="left" w:pos="720"/>
-          <w:tab w:val="left" w:pos="1440"/>
-          <w:tab w:val="left" w:pos="2160"/>
-          <w:tab w:val="left" w:pos="2880"/>
-          <w:tab w:val="left" w:pos="3600"/>
-          <w:tab w:val="left" w:pos="4320"/>
-          <w:tab w:val="left" w:pos="5040"/>
-          <w:tab w:val="left" w:pos="5760"/>
-          <w:tab w:val="left" w:pos="6480"/>
-          <w:tab w:val="left" w:pos="7200"/>
-          <w:tab w:val="left" w:pos="7920"/>
-          <w:tab w:val="left" w:pos="8640"/>
-        </w:tabs>
-        <w:bidi w:val="0"/>
-        <w:ind w:left="0" w:right="0" w:firstLine="0"/>
-        <w:jc w:val="both"/>
-        <w:rPr>
-          <w:rFonts w:ascii="Courier" w:cs="Courier" w:hAnsi="Courier" w:eastAsia="Courier"/>
-          <w:color w:val="4c4c4b"/>
-          <w:sz w:val="26"/>
-          <w:szCs w:val="26"/>
-          <w:rtl w:val="0"/>
-        </w:rPr>
-      </w:pPr>
-      <w:r>
-        <w:rPr>
-          <w:rFonts w:ascii="Courier"/>
-          <w:color w:val="718c00"/>
-          <w:sz w:val="26"/>
-          <w:szCs w:val="26"/>
-          <w:rtl w:val="0"/>
-        </w:rPr>
-        <w:t>tamyris:</w:t>
-      </w:r>
-      <w:r>
-        <w:rPr>
-          <w:rFonts w:ascii="Courier"/>
-          <w:color w:val="4c4c4b"/>
-          <w:sz w:val="26"/>
-          <w:szCs w:val="26"/>
-          <w:rtl w:val="0"/>
-        </w:rPr>
-        <w:t>~</w:t>
-      </w:r>
-      <w:r>
-        <w:rPr>
-          <w:rFonts w:ascii="Courier"/>
-          <w:color w:val="c72828"/>
-          <w:sz w:val="26"/>
-          <w:szCs w:val="26"/>
-          <w:rtl w:val="0"/>
-        </w:rPr>
-        <w:t>$ Java</w:t>
-      </w:r>
-      <w:r>
-        <w:rPr>
-          <w:rFonts w:ascii="Courier"/>
-          <w:color w:val="4c4c4b"/>
-          <w:sz w:val="26"/>
-          <w:szCs w:val="26"/>
-          <w:rtl w:val="0"/>
-        </w:rPr>
-        <w:t xml:space="preserve"> -jar projODT.jar</w:t>
-      </w:r>
-    </w:p>
-    <w:p>
-      <w:pPr>
-        <w:pStyle w:val="Par défaut"/>
-        <w:tabs>
-          <w:tab w:val="left" w:pos="720"/>
-          <w:tab w:val="left" w:pos="1440"/>
-          <w:tab w:val="left" w:pos="2160"/>
-          <w:tab w:val="left" w:pos="2880"/>
-          <w:tab w:val="left" w:pos="3600"/>
-          <w:tab w:val="left" w:pos="4320"/>
-          <w:tab w:val="left" w:pos="5040"/>
-          <w:tab w:val="left" w:pos="5760"/>
-          <w:tab w:val="left" w:pos="6480"/>
-          <w:tab w:val="left" w:pos="7200"/>
-          <w:tab w:val="left" w:pos="7920"/>
-          <w:tab w:val="left" w:pos="8640"/>
-        </w:tabs>
-        <w:bidi w:val="0"/>
-        <w:ind w:left="0" w:right="0" w:firstLine="640"/>
-        <w:jc w:val="both"/>
-        <w:rPr>
-          <w:rFonts w:ascii="Times" w:cs="Times" w:hAnsi="Times" w:eastAsia="Times"/>
-          <w:color w:val="252525"/>
-          <w:sz w:val="32"/>
-          <w:szCs w:val="32"/>
-          <w:rtl w:val="0"/>
-        </w:rPr>
-      </w:pPr>
-      <w:r>
-        <w:rPr>
-          <w:rFonts w:ascii="Times" w:cs="Times" w:hAnsi="Times" w:eastAsia="Times"/>
-          <w:color w:val="252525"/>
-          <w:sz w:val="32"/>
-          <w:szCs w:val="32"/>
-          <w:rtl w:val="0"/>
-        </w:rPr>
-        <w:drawing>
-          <wp:inline distT="0" distB="0" distL="0" distR="0">
-            <wp:extent cx="12852400" cy="7772400"/>
-            <wp:effectExtent l="0" t="0" r="0" b="0"/>
-            <wp:docPr id="1073741837" name="officeArt object"/>
-            <wp:cNvGraphicFramePr/>
-            <a:graphic xmlns:a="http://schemas.openxmlformats.org/drawingml/2006/main">
-              <a:graphicData uri="http://schemas.openxmlformats.org/drawingml/2006/picture">
-                <pic:pic xmlns:pic="http://schemas.openxmlformats.org/drawingml/2006/picture">
-                  <pic:nvPicPr>
-                    <pic:cNvPr id="1073741837" name="depart.png"/>
-                    <pic:cNvPicPr/>
-                  </pic:nvPicPr>
-                  <pic:blipFill>
-                    <a:blip r:embed="rId20">
-                      <a:extLst/>
-                    </a:blip>
-                    <a:stretch>
-                      <a:fillRect/>
-                    </a:stretch>
-                  </pic:blipFill>
-                  <pic:spPr>
-                    <a:xfrm>
-                      <a:off x="0" y="0"/>
-                      <a:ext cx="12852400" cy="7772400"/>
-                    </a:xfrm>
-                    <a:prstGeom prst="rect">
-                      <a:avLst/>
-                    </a:prstGeom>
-                    <a:ln w="12700" cap="flat">
-                      <a:noFill/>
-                      <a:miter lim="400000"/>
-                    </a:ln>
-                    <a:effectLst/>
-                  </pic:spPr>
-                </pic:pic>
-              </a:graphicData>
-            </a:graphic>
-          </wp:inline>
-        </w:drawing>
-      </w:r>
-    </w:p>
-    <w:p>
-      <w:pPr>
-        <w:pStyle w:val="Ss-section 3"/>
-        <w:bidi w:val="0"/>
-      </w:pPr>
       <w:r>
         <w:rPr>
           <w:rFonts w:ascii="Helvetica Light" w:cs="Arial Unicode MS" w:hAnsi="Arial Unicode MS" w:eastAsia="Arial Unicode MS"/>
@@ -7170,40 +7138,36 @@
           <w:lang w:val="fr-FR"/>
         </w:rPr>
         <w:t>rentes personnes.</w:t>
-      </w:r>
-    </w:p>
-    <w:p>
-      <w:pPr>
-        <w:pStyle w:val="heading 1"/>
-      </w:pPr>
-      <w:r>
-        <w:rPr>
-          <w:rtl w:val="0"/>
-        </w:rPr>
+        <w:br w:type="textWrapping"/>
+      </w:r>
+      <w:r>
         <w:br w:type="page"/>
       </w:r>
     </w:p>
     <w:p>
+      <w:pPr>
+        <w:pStyle w:val="Corps"/>
+      </w:pPr>
       <w:r>
         <w:drawing>
           <wp:anchor distT="152400" distB="152400" distL="152400" distR="152400" simplePos="0" relativeHeight="251660288" behindDoc="0" locked="0" layoutInCell="1" allowOverlap="1">
             <wp:simplePos x="0" y="0"/>
             <wp:positionH relativeFrom="page">
-              <wp:posOffset>-1393226</wp:posOffset>
+              <wp:posOffset>-1137766</wp:posOffset>
             </wp:positionH>
             <wp:positionV relativeFrom="page">
-              <wp:posOffset>2127952</wp:posOffset>
+              <wp:posOffset>2287010</wp:posOffset>
             </wp:positionV>
-            <wp:extent cx="10342953" cy="6440144"/>
+            <wp:extent cx="9831982" cy="6121983"/>
             <wp:effectExtent l="0" t="0" r="0" b="0"/>
             <wp:wrapTopAndBottom distT="152400" distB="152400"/>
-            <wp:docPr id="1073741838" name="officeArt object"/>
+            <wp:docPr id="1073741837" name="officeArt object"/>
             <wp:cNvGraphicFramePr/>
             <a:graphic xmlns:a="http://schemas.openxmlformats.org/drawingml/2006/main">
               <a:graphicData uri="http://schemas.openxmlformats.org/drawingml/2006/picture">
                 <pic:pic xmlns:pic="http://schemas.openxmlformats.org/drawingml/2006/picture">
                   <pic:nvPicPr>
-                    <pic:cNvPr id="1073741838" name="uml.png"/>
+                    <pic:cNvPr id="1073741837" name="uml.png"/>
                     <pic:cNvPicPr/>
                   </pic:nvPicPr>
                   <pic:blipFill>
@@ -7218,7 +7182,7 @@
                   <pic:spPr>
                     <a:xfrm rot="16200000">
                       <a:off x="0" y="0"/>
-                      <a:ext cx="10342953" cy="6440144"/>
+                      <a:ext cx="9831982" cy="6121983"/>
                     </a:xfrm>
                     <a:prstGeom prst="rect">
                       <a:avLst/>
@@ -7237,8 +7201,8 @@
       </w:r>
     </w:p>
     <w:sectPr>
-      <w:headerReference w:type="default" r:id="rId21"/>
-      <w:footerReference w:type="default" r:id="rId22"/>
+      <w:headerReference w:type="default" r:id="rId19"/>
+      <w:footerReference w:type="default" r:id="rId20"/>
       <w:pgSz w:w="11900" w:h="16840" w:orient="portrait"/>
       <w:pgMar w:top="1417" w:right="1417" w:bottom="1417" w:left="1417" w:header="708" w:footer="708"/>
       <w:bidi w:val="0"/>
@@ -7326,7 +7290,7 @@
       <w:rPr>
         <w:rtl w:val="0"/>
       </w:rPr>
-      <w:t>14</w:t>
+      <w:t>12</w:t>
     </w:r>
     <w:r>
       <w:rPr>
@@ -7417,7 +7381,7 @@
       <w:rPr>
         <w:rtl w:val="0"/>
       </w:rPr>
-      <w:t>14</w:t>
+      <w:t>12</w:t>
     </w:r>
     <w:r>
       <w:rPr>
@@ -7470,7 +7434,7 @@
       <w:rPr>
         <w:rtl w:val="0"/>
       </w:rPr>
-      <w:t>13</w:t>
+      <w:t>12</w:t>
     </w:r>
     <w:r>
       <w:rPr>
@@ -7508,93 +7472,7 @@
       <w:rPr>
         <w:rtl w:val="0"/>
       </w:rPr>
-      <w:t>14</w:t>
-    </w:r>
-    <w:r>
-      <w:rPr>
-        <w:rtl w:val="0"/>
-      </w:rPr>
-      <w:fldChar w:fldCharType="end" w:fldLock="0"/>
-    </w:r>
-  </w:p>
-  <w:p>
-    <w:pPr>
-      <w:pStyle w:val="footer"/>
-      <w:tabs>
-        <w:tab w:val="right" w:pos="9046"/>
-        <w:tab w:val="clear" w:pos="9072"/>
-      </w:tabs>
-    </w:pPr>
-    <w:r>
-      <w:rPr>
-        <w:rFonts w:ascii="Trebuchet MS"/>
-        <w:rtl w:val="0"/>
-      </w:rPr>
-      <w:tab/>
-      <w:tab/>
-      <w:t xml:space="preserve">Page </w:t>
-    </w:r>
-    <w:r>
-      <w:rPr>
-        <w:rtl w:val="0"/>
-      </w:rPr>
-      <w:fldChar w:fldCharType="begin" w:fldLock="0"/>
-    </w:r>
-    <w:r>
-      <w:rPr>
-        <w:rtl w:val="0"/>
-      </w:rPr>
-      <w:t xml:space="preserve"> PAGE </w:t>
-    </w:r>
-    <w:r>
-      <w:rPr>
-        <w:rtl w:val="0"/>
-      </w:rPr>
-      <w:fldChar w:fldCharType="separate" w:fldLock="0"/>
-    </w:r>
-    <w:r>
-      <w:rPr>
-        <w:rtl w:val="0"/>
-      </w:rPr>
-      <w:t>14</w:t>
-    </w:r>
-    <w:r>
-      <w:rPr>
-        <w:rtl w:val="0"/>
-      </w:rPr>
-      <w:fldChar w:fldCharType="end" w:fldLock="0"/>
-    </w:r>
-    <w:r>
-      <w:rPr>
-        <w:rFonts w:ascii="Trebuchet MS"/>
-        <w:rtl w:val="0"/>
-        <w:lang w:val="fr-FR"/>
-      </w:rPr>
-      <w:t xml:space="preserve"> sur </w:t>
-    </w:r>
-    <w:r>
-      <w:rPr>
-        <w:rtl w:val="0"/>
-      </w:rPr>
-      <w:fldChar w:fldCharType="begin" w:fldLock="0"/>
-    </w:r>
-    <w:r>
-      <w:rPr>
-        <w:rtl w:val="0"/>
-      </w:rPr>
-      <w:t xml:space="preserve"> NUMPAGES </w:t>
-    </w:r>
-    <w:r>
-      <w:rPr>
-        <w:rtl w:val="0"/>
-      </w:rPr>
-      <w:fldChar w:fldCharType="separate" w:fldLock="0"/>
-    </w:r>
-    <w:r>
-      <w:rPr>
-        <w:rtl w:val="0"/>
-      </w:rPr>
-      <w:t>14</w:t>
+      <w:t>12</w:t>
     </w:r>
     <w:r>
       <w:rPr>
@@ -7705,45 +7583,6 @@
 
 <file path=word/header3.xml><?xml version="1.0" encoding="utf-8"?>
 <w:hdr xmlns:r="http://schemas.openxmlformats.org/officeDocument/2006/relationships" xmlns:wp="http://schemas.openxmlformats.org/drawingml/2006/wordprocessingDrawing" xmlns:w="http://schemas.openxmlformats.org/wordprocessingml/2006/main" xmlns:w10="urn:schemas-microsoft-com:office:word" xmlns:w14="http://schemas.microsoft.com/office/word/2010/wordml" xmlns:wps="http://schemas.microsoft.com/office/word/2010/wordprocessingShape" xmlns:wpg="http://schemas.microsoft.com/office/word/2010/wordprocessingGroup" xmlns:mc="http://schemas.openxmlformats.org/markup-compatibility/2006" xmlns:v="urn:schemas-microsoft-com:vml" xmlns:o="urn:schemas-microsoft-com:office:office" mc:Ignorable="w14">
-  <w:p>
-    <w:pPr>
-      <w:pStyle w:val="En-tête, bas de page"/>
-      <w:bidi w:val="0"/>
-    </w:pPr>
-    <w:r>
-      <w:rPr>
-        <w:rFonts w:ascii="Helvetica" w:cs="Arial Unicode MS" w:hAnsi="Arial Unicode MS" w:eastAsia="Arial Unicode MS"/>
-        <w:caps w:val="1"/>
-        <w:rtl w:val="0"/>
-        <w:lang w:val="fr-FR"/>
-      </w:rPr>
-      <w:t>Desportes</w:t>
-    </w:r>
-    <w:r>
-      <w:rPr>
-        <w:rFonts w:ascii="Helvetica" w:cs="Arial Unicode MS" w:hAnsi="Arial Unicode MS" w:eastAsia="Arial Unicode MS"/>
-        <w:rtl w:val="0"/>
-      </w:rPr>
-      <w:t xml:space="preserve"> Louis &amp; Vincent </w:t>
-    </w:r>
-    <w:r>
-      <w:rPr>
-        <w:rFonts w:ascii="Helvetica" w:cs="Arial Unicode MS" w:hAnsi="Arial Unicode MS" w:eastAsia="Arial Unicode MS"/>
-        <w:caps w:val="1"/>
-        <w:rtl w:val="0"/>
-        <w:lang w:val="fr-FR"/>
-      </w:rPr>
-      <w:t>Monot</w:t>
-    </w:r>
-    <w:r>
-      <w:rPr>
-        <w:rFonts w:ascii="Helvetica" w:cs="Arial Unicode MS" w:hAnsi="Arial Unicode MS" w:eastAsia="Arial Unicode MS"/>
-        <w:rtl w:val="0"/>
-      </w:rPr>
-      <w:tab/>
-      <w:t>ProjODT</w:t>
-    </w:r>
-  </w:p>
   <w:p>
     <w:pPr>
       <w:pStyle w:val="En-tête, bas de page"/>

</xml_diff>